<commit_message>
Add Manajemen Risiko dan Pengumuman Lelang Kedua
</commit_message>
<xml_diff>
--- a/public/docxTemplate/penetapanJadwalLelangCB.docx
+++ b/public/docxTemplate/penetapanJadwalLelangCB.docx
@@ -868,7 +868,23 @@
           <w:b/>
           <w:bCs/>
         </w:rPr>
-        <w:t xml:space="preserve"> waktu server lelang) </w:t>
+        <w:t xml:space="preserve"> </w:t>
+      </w:r>
+      <w:r>
+        <w:rPr>
+          <w:rFonts w:ascii="Arial" w:eastAsia="Arial" w:hAnsi="Arial" w:cs="Arial"/>
+          <w:b/>
+          <w:bCs/>
+        </w:rPr>
+        <w:t xml:space="preserve">WIB </w:t>
+      </w:r>
+      <w:r>
+        <w:rPr>
+          <w:rFonts w:ascii="Arial" w:eastAsia="Arial" w:hAnsi="Arial" w:cs="Arial"/>
+          <w:b/>
+          <w:bCs/>
+        </w:rPr>
+        <w:t xml:space="preserve">waktu server lelang) </w:t>
       </w:r>
     </w:p>
     <w:p>
@@ -1077,7 +1093,7 @@
         <w:rPr>
           <w:rFonts w:ascii="Arial" w:eastAsia="Arial" w:hAnsi="Arial" w:cs="Arial"/>
         </w:rPr>
-        <w:t xml:space="preserve"> sebagai pengumuman lelang, serta mengirimkan bukti pengumuman lelang tersebut ke KPKNL paling lambat sebelum pelaksanaan lelang.</w:t>
+        <w:t>, serta mengirimkan bukti pengumuman lelang tersebut ke KPKNL paling lambat sebelum pelaksanaan lelang.</w:t>
       </w:r>
     </w:p>
     <w:p>

</xml_diff>

<commit_message>
Fix Jabatan Tujuan Surat
</commit_message>
<xml_diff>
--- a/public/docxTemplate/penetapanJadwalLelangCB.docx
+++ b/public/docxTemplate/penetapanJadwalLelangCB.docx
@@ -442,6 +442,32 @@
               </w:rPr>
               <w:t>${</w:t>
             </w:r>
+            <w:proofErr w:type="spellStart"/>
+            <w:r>
+              <w:rPr>
+                <w:rFonts w:ascii="Arial" w:hAnsi="Arial" w:cs="Arial"/>
+              </w:rPr>
+              <w:t>jabatanPimpinan</w:t>
+            </w:r>
+            <w:proofErr w:type="spellEnd"/>
+            <w:r>
+              <w:rPr>
+                <w:rFonts w:ascii="Arial" w:hAnsi="Arial" w:cs="Arial"/>
+              </w:rPr>
+              <w:t>}</w:t>
+            </w:r>
+            <w:r>
+              <w:rPr>
+                <w:rFonts w:ascii="Arial" w:hAnsi="Arial" w:cs="Arial"/>
+              </w:rPr>
+              <w:t xml:space="preserve"> </w:t>
+            </w:r>
+            <w:r>
+              <w:rPr>
+                <w:rFonts w:ascii="Arial" w:hAnsi="Arial" w:cs="Arial"/>
+              </w:rPr>
+              <w:t>${</w:t>
+            </w:r>
             <w:r>
               <w:rPr>
                 <w:rFonts w:ascii="Arial" w:hAnsi="Arial" w:cs="Arial"/>
@@ -493,12 +519,14 @@
         </w:rPr>
         <w:t>${</w:t>
       </w:r>
+      <w:proofErr w:type="spellStart"/>
       <w:r>
         <w:rPr>
           <w:rFonts w:ascii="Arial" w:hAnsi="Arial" w:cs="Arial"/>
         </w:rPr>
         <w:t>nomorSurat</w:t>
       </w:r>
+      <w:proofErr w:type="spellEnd"/>
       <w:r>
         <w:rPr>
           <w:rFonts w:ascii="Arial" w:hAnsi="Arial" w:cs="Arial"/>
@@ -517,12 +545,14 @@
         </w:rPr>
         <w:t>${</w:t>
       </w:r>
+      <w:proofErr w:type="spellStart"/>
       <w:r>
         <w:rPr>
           <w:rFonts w:ascii="Arial" w:hAnsi="Arial" w:cs="Arial"/>
         </w:rPr>
         <w:t>tanggalSurat</w:t>
       </w:r>
+      <w:proofErr w:type="spellEnd"/>
       <w:r>
         <w:rPr>
           <w:rFonts w:ascii="Arial" w:hAnsi="Arial" w:cs="Arial"/>
@@ -547,14 +577,34 @@
         </w:rPr>
         <w:t>, dengan ini kami tetapkan pelaksanaan lelang dengan jenis penawaran lelang melalui internet (</w:t>
       </w:r>
+      <w:proofErr w:type="spellStart"/>
       <w:r>
         <w:rPr>
           <w:rFonts w:ascii="Arial" w:hAnsi="Arial" w:cs="Arial"/>
           <w:i/>
           <w:iCs/>
         </w:rPr>
-        <w:t>closed bidding</w:t>
-      </w:r>
+        <w:t>closed</w:t>
+      </w:r>
+      <w:proofErr w:type="spellEnd"/>
+      <w:r>
+        <w:rPr>
+          <w:rFonts w:ascii="Arial" w:hAnsi="Arial" w:cs="Arial"/>
+          <w:i/>
+          <w:iCs/>
+        </w:rPr>
+        <w:t xml:space="preserve"> </w:t>
+      </w:r>
+      <w:proofErr w:type="spellStart"/>
+      <w:r>
+        <w:rPr>
+          <w:rFonts w:ascii="Arial" w:hAnsi="Arial" w:cs="Arial"/>
+          <w:i/>
+          <w:iCs/>
+        </w:rPr>
+        <w:t>bidding</w:t>
+      </w:r>
+      <w:proofErr w:type="spellEnd"/>
       <w:r>
         <w:rPr>
           <w:rFonts w:ascii="Arial" w:hAnsi="Arial" w:cs="Arial"/>
@@ -608,7 +658,25 @@
           <w:b/>
           <w:bCs/>
         </w:rPr>
-        <w:t>${hariLelang}</w:t>
+        <w:t>${</w:t>
+      </w:r>
+      <w:proofErr w:type="spellStart"/>
+      <w:r>
+        <w:rPr>
+          <w:rFonts w:ascii="Arial" w:eastAsia="Arial" w:hAnsi="Arial" w:cs="Arial"/>
+          <w:b/>
+          <w:bCs/>
+        </w:rPr>
+        <w:t>hariLelang</w:t>
+      </w:r>
+      <w:proofErr w:type="spellEnd"/>
+      <w:r>
+        <w:rPr>
+          <w:rFonts w:ascii="Arial" w:eastAsia="Arial" w:hAnsi="Arial" w:cs="Arial"/>
+          <w:b/>
+          <w:bCs/>
+        </w:rPr>
+        <w:t>}</w:t>
       </w:r>
       <w:r>
         <w:rPr>
@@ -624,7 +692,25 @@
           <w:b/>
           <w:bCs/>
         </w:rPr>
-        <w:t>${tanggalLelang}</w:t>
+        <w:t>${</w:t>
+      </w:r>
+      <w:proofErr w:type="spellStart"/>
+      <w:r>
+        <w:rPr>
+          <w:rFonts w:ascii="Arial" w:eastAsia="Arial" w:hAnsi="Arial" w:cs="Arial"/>
+          <w:b/>
+          <w:bCs/>
+        </w:rPr>
+        <w:t>tanggalLelang</w:t>
+      </w:r>
+      <w:proofErr w:type="spellEnd"/>
+      <w:r>
+        <w:rPr>
+          <w:rFonts w:ascii="Arial" w:eastAsia="Arial" w:hAnsi="Arial" w:cs="Arial"/>
+          <w:b/>
+          <w:bCs/>
+        </w:rPr>
+        <w:t>}</w:t>
       </w:r>
     </w:p>
     <w:p>
@@ -674,7 +760,25 @@
           <w:b/>
           <w:bCs/>
         </w:rPr>
-        <w:t>${jamAkhirPenawaran}</w:t>
+        <w:t>${</w:t>
+      </w:r>
+      <w:proofErr w:type="spellStart"/>
+      <w:r>
+        <w:rPr>
+          <w:rFonts w:ascii="Arial" w:eastAsia="Arial" w:hAnsi="Arial" w:cs="Arial"/>
+          <w:b/>
+          <w:bCs/>
+        </w:rPr>
+        <w:t>jamAkhirPenawaran</w:t>
+      </w:r>
+      <w:proofErr w:type="spellEnd"/>
+      <w:r>
+        <w:rPr>
+          <w:rFonts w:ascii="Arial" w:eastAsia="Arial" w:hAnsi="Arial" w:cs="Arial"/>
+          <w:b/>
+          <w:bCs/>
+        </w:rPr>
+        <w:t>}</w:t>
       </w:r>
       <w:r>
         <w:rPr>
@@ -690,7 +794,25 @@
           <w:b/>
           <w:bCs/>
         </w:rPr>
-        <w:t>${menitAkhirPenawaran}</w:t>
+        <w:t>${</w:t>
+      </w:r>
+      <w:proofErr w:type="spellStart"/>
+      <w:r>
+        <w:rPr>
+          <w:rFonts w:ascii="Arial" w:eastAsia="Arial" w:hAnsi="Arial" w:cs="Arial"/>
+          <w:b/>
+          <w:bCs/>
+        </w:rPr>
+        <w:t>menitAkhirPenawaran</w:t>
+      </w:r>
+      <w:proofErr w:type="spellEnd"/>
+      <w:r>
+        <w:rPr>
+          <w:rFonts w:ascii="Arial" w:eastAsia="Arial" w:hAnsi="Arial" w:cs="Arial"/>
+          <w:b/>
+          <w:bCs/>
+        </w:rPr>
+        <w:t>}</w:t>
       </w:r>
       <w:r>
         <w:rPr>
@@ -706,7 +828,25 @@
           <w:b/>
           <w:bCs/>
         </w:rPr>
-        <w:t>${jamAkhirPenawaranWIB}</w:t>
+        <w:t>${</w:t>
+      </w:r>
+      <w:proofErr w:type="spellStart"/>
+      <w:r>
+        <w:rPr>
+          <w:rFonts w:ascii="Arial" w:eastAsia="Arial" w:hAnsi="Arial" w:cs="Arial"/>
+          <w:b/>
+          <w:bCs/>
+        </w:rPr>
+        <w:t>jamAkhirPenawaranWIB</w:t>
+      </w:r>
+      <w:proofErr w:type="spellEnd"/>
+      <w:r>
+        <w:rPr>
+          <w:rFonts w:ascii="Arial" w:eastAsia="Arial" w:hAnsi="Arial" w:cs="Arial"/>
+          <w:b/>
+          <w:bCs/>
+        </w:rPr>
+        <w:t>}</w:t>
       </w:r>
       <w:r>
         <w:rPr>
@@ -722,7 +862,25 @@
           <w:b/>
           <w:bCs/>
         </w:rPr>
-        <w:t>${menitAkhirPenawaran}</w:t>
+        <w:t>${</w:t>
+      </w:r>
+      <w:proofErr w:type="spellStart"/>
+      <w:r>
+        <w:rPr>
+          <w:rFonts w:ascii="Arial" w:eastAsia="Arial" w:hAnsi="Arial" w:cs="Arial"/>
+          <w:b/>
+          <w:bCs/>
+        </w:rPr>
+        <w:t>menitAkhirPenawaran</w:t>
+      </w:r>
+      <w:proofErr w:type="spellEnd"/>
+      <w:r>
+        <w:rPr>
+          <w:rFonts w:ascii="Arial" w:eastAsia="Arial" w:hAnsi="Arial" w:cs="Arial"/>
+          <w:b/>
+          <w:bCs/>
+        </w:rPr>
+        <w:t>}</w:t>
       </w:r>
       <w:r>
         <w:rPr>
@@ -931,7 +1089,25 @@
           <w:b/>
           <w:bCs/>
         </w:rPr>
-        <w:t>${tanggalPengumuman}</w:t>
+        <w:t>${</w:t>
+      </w:r>
+      <w:proofErr w:type="spellStart"/>
+      <w:r>
+        <w:rPr>
+          <w:rFonts w:ascii="Arial" w:eastAsia="Arial" w:hAnsi="Arial" w:cs="Arial"/>
+          <w:b/>
+          <w:bCs/>
+        </w:rPr>
+        <w:t>tanggalPengumuman</w:t>
+      </w:r>
+      <w:proofErr w:type="spellEnd"/>
+      <w:r>
+        <w:rPr>
+          <w:rFonts w:ascii="Arial" w:eastAsia="Arial" w:hAnsi="Arial" w:cs="Arial"/>
+          <w:b/>
+          <w:bCs/>
+        </w:rPr>
+        <w:t>}</w:t>
       </w:r>
       <w:r>
         <w:rPr>
@@ -1239,11 +1415,19 @@
               </w:rPr>
             </w:pPr>
             <w:hyperlink r:id="rId12" w:history="1">
+              <w:proofErr w:type="spellStart"/>
               <w:r>
                 <w:rPr>
                   <w:rFonts w:ascii="Arial" w:eastAsia="Arial" w:hAnsi="Arial" w:cs="Arial"/>
                 </w:rPr>
-                <w:t>Achmakrishna Himawan</w:t>
+                <w:t>Achmakrishna</w:t>
+              </w:r>
+              <w:proofErr w:type="spellEnd"/>
+              <w:r>
+                <w:rPr>
+                  <w:rFonts w:ascii="Arial" w:eastAsia="Arial" w:hAnsi="Arial" w:cs="Arial"/>
+                </w:rPr>
+                <w:t xml:space="preserve"> Himawan</w:t>
               </w:r>
             </w:hyperlink>
           </w:p>

</xml_diff>

<commit_message>
FIX tamplate penetapan dan penggalian potensi lelang
</commit_message>
<xml_diff>
--- a/public/docxTemplate/penetapanJadwalLelangCB.docx
+++ b/public/docxTemplate/penetapanJadwalLelangCB.docx
@@ -450,30 +450,6 @@
               <w:t>jabatanPimpinan</w:t>
             </w:r>
             <w:proofErr w:type="spellEnd"/>
-            <w:r>
-              <w:rPr>
-                <w:rFonts w:ascii="Arial" w:hAnsi="Arial" w:cs="Arial"/>
-              </w:rPr>
-              <w:t>}</w:t>
-            </w:r>
-            <w:r>
-              <w:rPr>
-                <w:rFonts w:ascii="Arial" w:hAnsi="Arial" w:cs="Arial"/>
-              </w:rPr>
-              <w:t xml:space="preserve"> </w:t>
-            </w:r>
-            <w:r>
-              <w:rPr>
-                <w:rFonts w:ascii="Arial" w:hAnsi="Arial" w:cs="Arial"/>
-              </w:rPr>
-              <w:t>${</w:t>
-            </w:r>
-            <w:r>
-              <w:rPr>
-                <w:rFonts w:ascii="Arial" w:hAnsi="Arial" w:cs="Arial"/>
-              </w:rPr>
-              <w:t>satker</w:t>
-            </w:r>
             <w:r>
               <w:rPr>
                 <w:rFonts w:ascii="Arial" w:hAnsi="Arial" w:cs="Arial"/>

</xml_diff>

<commit_message>
Fix Tamplate Penetapan Lelang
</commit_message>
<xml_diff>
--- a/public/docxTemplate/penetapanJadwalLelangCB.docx
+++ b/public/docxTemplate/penetapanJadwalLelangCB.docx
@@ -476,7 +476,7 @@
     </w:p>
     <w:p>
       <w:pPr>
-        <w:spacing w:after="160" w:line="223" w:lineRule="auto"/>
+        <w:spacing w:after="120" w:line="223" w:lineRule="auto"/>
         <w:ind w:firstLine="720"/>
         <w:jc w:val="both"/>
         <w:rPr>
@@ -1025,7 +1025,7 @@
     </w:p>
     <w:p>
       <w:pPr>
-        <w:spacing w:before="160" w:line="223" w:lineRule="auto"/>
+        <w:spacing w:before="120" w:line="223" w:lineRule="auto"/>
         <w:ind w:firstLine="720"/>
         <w:jc w:val="both"/>
         <w:rPr>
@@ -1166,16 +1166,8 @@
         <w:rPr>
           <w:rFonts w:ascii="Arial" w:eastAsia="Arial" w:hAnsi="Arial" w:cs="Arial"/>
         </w:rPr>
-        <w:t xml:space="preserve">Meskipun Jadwal Lelang sudah ditetapkan, namun lelang dapat tidak dilaksanakan, apabila tidak memenuhi legalitas formal subjek dan objek lelang karena terdapat perbedaan data pada dokumen persyaratan lelang ataupun ada sebab lain yang ditemukan setelah evaluasi detail terhadap persyaratan objek </w:t>
-      </w:r>
-      <w:proofErr w:type="spellStart"/>
-      <w:r>
-        <w:rPr>
-          <w:rFonts w:ascii="Arial" w:eastAsia="Arial" w:hAnsi="Arial" w:cs="Arial"/>
-        </w:rPr>
-        <w:t>lelang.</w:t>
-      </w:r>
-      <w:proofErr w:type="spellEnd"/>
+        <w:t>Meskipun Jadwal Lelang sudah ditetapkan, namun lelang dapat tidak dilaksanakan, apabila tidak memenuhi legalitas formal subjek dan objek lelang karena terdapat perbedaan data pada dokumen persyaratan lelang ataupun ada sebab lain yang ditemukan setelah evaluasi detail terhadap persyaratan objek lelang.</w:t>
+      </w:r>
     </w:p>
     <w:p>
       <w:pPr>

</xml_diff>

<commit_message>
Fix - Pindai Template Penetepan Lelang
</commit_message>
<xml_diff>
--- a/public/docxTemplate/penetapanJadwalLelangCB.docx
+++ b/public/docxTemplate/penetapanJadwalLelangCB.docx
@@ -459,14 +459,65 @@
           </w:p>
         </w:tc>
       </w:tr>
+      <w:tr>
+        <w:tc>
+          <w:tcPr>
+            <w:tcW w:w="535" w:type="dxa"/>
+            <w:tcBorders>
+              <w:top w:val="nil"/>
+              <w:left w:val="nil"/>
+              <w:bottom w:val="nil"/>
+              <w:right w:val="nil"/>
+            </w:tcBorders>
+            <w:shd w:val="clear" w:color="auto" w:fill="FFFFFF"/>
+            <w:tcMar>
+              <w:top w:w="0" w:type="dxa"/>
+              <w:left w:w="0" w:type="dxa"/>
+              <w:bottom w:w="0" w:type="dxa"/>
+              <w:right w:w="0" w:type="dxa"/>
+            </w:tcMar>
+          </w:tcPr>
+          <w:p>
+            <w:pPr>
+              <w:rPr>
+                <w:rFonts w:ascii="Arial" w:eastAsia="Arial" w:hAnsi="Arial" w:cs="Arial"/>
+              </w:rPr>
+            </w:pPr>
+          </w:p>
+        </w:tc>
+        <w:tc>
+          <w:tcPr>
+            <w:tcW w:w="9032" w:type="dxa"/>
+            <w:tcBorders>
+              <w:top w:val="nil"/>
+              <w:left w:val="nil"/>
+              <w:bottom w:val="nil"/>
+              <w:right w:val="nil"/>
+            </w:tcBorders>
+            <w:shd w:val="clear" w:color="auto" w:fill="FFFFFF"/>
+            <w:tcMar>
+              <w:top w:w="0" w:type="dxa"/>
+              <w:left w:w="0" w:type="dxa"/>
+              <w:bottom w:w="0" w:type="dxa"/>
+              <w:right w:w="0" w:type="dxa"/>
+            </w:tcMar>
+          </w:tcPr>
+          <w:p>
+            <w:pPr>
+              <w:rPr>
+                <w:rFonts w:ascii="Arial" w:hAnsi="Arial" w:cs="Arial"/>
+              </w:rPr>
+            </w:pPr>
+            <w:r>
+              <w:rPr>
+                <w:rFonts w:ascii="Arial" w:hAnsi="Arial" w:cs="Arial"/>
+              </w:rPr>
+              <w:t>${alamat}</w:t>
+            </w:r>
+          </w:p>
+        </w:tc>
+      </w:tr>
     </w:tbl>
-    <w:p>
-      <w:pPr>
-        <w:rPr>
-          <w:rFonts w:ascii="Arial" w:eastAsia="Arial" w:hAnsi="Arial" w:cs="Arial"/>
-        </w:rPr>
-      </w:pPr>
-    </w:p>
     <w:p>
       <w:pPr>
         <w:rPr>
@@ -539,19 +590,19 @@
         <w:rPr>
           <w:rFonts w:ascii="Arial" w:hAnsi="Arial" w:cs="Arial"/>
         </w:rPr>
-        <w:t xml:space="preserve"> hal </w:t>
+        <w:t xml:space="preserve">, dengan ini kami tetapkan pelaksanaan lelang dengan jenis penawaran lelang melalui </w:t>
       </w:r>
       <w:r>
         <w:rPr>
           <w:rFonts w:ascii="Arial" w:hAnsi="Arial" w:cs="Arial"/>
         </w:rPr>
-        <w:t>${hal}</w:t>
+        <w:t xml:space="preserve">Aplikasi Lelang </w:t>
       </w:r>
       <w:r>
         <w:rPr>
           <w:rFonts w:ascii="Arial" w:hAnsi="Arial" w:cs="Arial"/>
         </w:rPr>
-        <w:t>, dengan ini kami tetapkan pelaksanaan lelang dengan jenis penawaran lelang melalui internet (</w:t>
+        <w:t>(</w:t>
       </w:r>
       <w:proofErr w:type="spellStart"/>
       <w:r>
@@ -599,23 +650,17 @@
         <w:jc w:val="both"/>
         <w:rPr>
           <w:rFonts w:ascii="Arial" w:eastAsia="Arial" w:hAnsi="Arial" w:cs="Arial"/>
-          <w:b/>
-          <w:bCs/>
-        </w:rPr>
-      </w:pPr>
-      <w:r>
-        <w:rPr>
-          <w:rFonts w:ascii="Arial" w:eastAsia="Arial" w:hAnsi="Arial" w:cs="Arial"/>
-          <w:b/>
-          <w:bCs/>
-        </w:rPr>
-        <w:t>Hari/Tanggal</w:t>
-      </w:r>
-      <w:r>
-        <w:rPr>
-          <w:rFonts w:ascii="Arial" w:eastAsia="Arial" w:hAnsi="Arial" w:cs="Arial"/>
-          <w:b/>
-          <w:bCs/>
+        </w:rPr>
+      </w:pPr>
+      <w:r>
+        <w:rPr>
+          <w:rFonts w:ascii="Arial" w:eastAsia="Arial" w:hAnsi="Arial" w:cs="Arial"/>
+        </w:rPr>
+        <w:t>Hari</w:t>
+      </w:r>
+      <w:r>
+        <w:rPr>
+          <w:rFonts w:ascii="Arial" w:eastAsia="Arial" w:hAnsi="Arial" w:cs="Arial"/>
         </w:rPr>
         <w:tab/>
         <w:t>:</w:t>
@@ -623,16 +668,12 @@
       <w:r>
         <w:rPr>
           <w:rFonts w:ascii="Arial" w:eastAsia="Arial" w:hAnsi="Arial" w:cs="Arial"/>
-          <w:b/>
-          <w:bCs/>
         </w:rPr>
         <w:tab/>
       </w:r>
       <w:r>
         <w:rPr>
           <w:rFonts w:ascii="Arial" w:eastAsia="Arial" w:hAnsi="Arial" w:cs="Arial"/>
-          <w:b/>
-          <w:bCs/>
         </w:rPr>
         <w:t>${</w:t>
       </w:r>
@@ -640,8 +681,6 @@
       <w:r>
         <w:rPr>
           <w:rFonts w:ascii="Arial" w:eastAsia="Arial" w:hAnsi="Arial" w:cs="Arial"/>
-          <w:b/>
-          <w:bCs/>
         </w:rPr>
         <w:t>hariLelang</w:t>
       </w:r>
@@ -649,42 +688,6 @@
       <w:r>
         <w:rPr>
           <w:rFonts w:ascii="Arial" w:eastAsia="Arial" w:hAnsi="Arial" w:cs="Arial"/>
-          <w:b/>
-          <w:bCs/>
-        </w:rPr>
-        <w:t>}</w:t>
-      </w:r>
-      <w:r>
-        <w:rPr>
-          <w:rFonts w:ascii="Arial" w:eastAsia="Arial" w:hAnsi="Arial" w:cs="Arial"/>
-          <w:b/>
-          <w:bCs/>
-        </w:rPr>
-        <w:t>/</w:t>
-      </w:r>
-      <w:r>
-        <w:rPr>
-          <w:rFonts w:ascii="Arial" w:eastAsia="Arial" w:hAnsi="Arial" w:cs="Arial"/>
-          <w:b/>
-          <w:bCs/>
-        </w:rPr>
-        <w:t>${</w:t>
-      </w:r>
-      <w:proofErr w:type="spellStart"/>
-      <w:r>
-        <w:rPr>
-          <w:rFonts w:ascii="Arial" w:eastAsia="Arial" w:hAnsi="Arial" w:cs="Arial"/>
-          <w:b/>
-          <w:bCs/>
-        </w:rPr>
-        <w:t>tanggalLelang</w:t>
-      </w:r>
-      <w:proofErr w:type="spellEnd"/>
-      <w:r>
-        <w:rPr>
-          <w:rFonts w:ascii="Arial" w:eastAsia="Arial" w:hAnsi="Arial" w:cs="Arial"/>
-          <w:b/>
-          <w:bCs/>
         </w:rPr>
         <w:t>}</w:t>
       </w:r>
@@ -700,23 +703,17 @@
         <w:jc w:val="both"/>
         <w:rPr>
           <w:rFonts w:ascii="Arial" w:eastAsia="Arial" w:hAnsi="Arial" w:cs="Arial"/>
-          <w:b/>
-          <w:bCs/>
-        </w:rPr>
-      </w:pPr>
-      <w:r>
-        <w:rPr>
-          <w:rFonts w:ascii="Arial" w:eastAsia="Arial" w:hAnsi="Arial" w:cs="Arial"/>
-          <w:b/>
-          <w:bCs/>
-        </w:rPr>
-        <w:t>Batas Akhir Penawaran</w:t>
-      </w:r>
-      <w:r>
-        <w:rPr>
-          <w:rFonts w:ascii="Arial" w:eastAsia="Arial" w:hAnsi="Arial" w:cs="Arial"/>
-          <w:b/>
-          <w:bCs/>
+        </w:rPr>
+      </w:pPr>
+      <w:r>
+        <w:rPr>
+          <w:rFonts w:ascii="Arial" w:eastAsia="Arial" w:hAnsi="Arial" w:cs="Arial"/>
+        </w:rPr>
+        <w:t>Tanggal</w:t>
+      </w:r>
+      <w:r>
+        <w:rPr>
+          <w:rFonts w:ascii="Arial" w:eastAsia="Arial" w:hAnsi="Arial" w:cs="Arial"/>
         </w:rPr>
         <w:tab/>
         <w:t>:</w:t>
@@ -724,17 +721,12 @@
       <w:r>
         <w:rPr>
           <w:rFonts w:ascii="Arial" w:eastAsia="Arial" w:hAnsi="Arial" w:cs="Arial"/>
-          <w:b/>
-          <w:bCs/>
         </w:rPr>
         <w:tab/>
-        <w:t xml:space="preserve">Pukul </w:t>
-      </w:r>
-      <w:r>
-        <w:rPr>
-          <w:rFonts w:ascii="Arial" w:eastAsia="Arial" w:hAnsi="Arial" w:cs="Arial"/>
-          <w:b/>
-          <w:bCs/>
+      </w:r>
+      <w:r>
+        <w:rPr>
+          <w:rFonts w:ascii="Arial" w:eastAsia="Arial" w:hAnsi="Arial" w:cs="Arial"/>
         </w:rPr>
         <w:t>${</w:t>
       </w:r>
@@ -742,145 +734,15 @@
       <w:r>
         <w:rPr>
           <w:rFonts w:ascii="Arial" w:eastAsia="Arial" w:hAnsi="Arial" w:cs="Arial"/>
-          <w:b/>
-          <w:bCs/>
-        </w:rPr>
-        <w:t>jamAkhirPenawaran</w:t>
+        </w:rPr>
+        <w:t>tanggalLelang</w:t>
       </w:r>
       <w:proofErr w:type="spellEnd"/>
       <w:r>
         <w:rPr>
           <w:rFonts w:ascii="Arial" w:eastAsia="Arial" w:hAnsi="Arial" w:cs="Arial"/>
-          <w:b/>
-          <w:bCs/>
         </w:rPr>
         <w:t>}</w:t>
-      </w:r>
-      <w:r>
-        <w:rPr>
-          <w:rFonts w:ascii="Arial" w:eastAsia="Arial" w:hAnsi="Arial" w:cs="Arial"/>
-          <w:b/>
-          <w:bCs/>
-        </w:rPr>
-        <w:t>.</w:t>
-      </w:r>
-      <w:r>
-        <w:rPr>
-          <w:rFonts w:ascii="Arial" w:eastAsia="Arial" w:hAnsi="Arial" w:cs="Arial"/>
-          <w:b/>
-          <w:bCs/>
-        </w:rPr>
-        <w:t>${</w:t>
-      </w:r>
-      <w:proofErr w:type="spellStart"/>
-      <w:r>
-        <w:rPr>
-          <w:rFonts w:ascii="Arial" w:eastAsia="Arial" w:hAnsi="Arial" w:cs="Arial"/>
-          <w:b/>
-          <w:bCs/>
-        </w:rPr>
-        <w:t>menitAkhirPenawaran</w:t>
-      </w:r>
-      <w:proofErr w:type="spellEnd"/>
-      <w:r>
-        <w:rPr>
-          <w:rFonts w:ascii="Arial" w:eastAsia="Arial" w:hAnsi="Arial" w:cs="Arial"/>
-          <w:b/>
-          <w:bCs/>
-        </w:rPr>
-        <w:t>}</w:t>
-      </w:r>
-      <w:r>
-        <w:rPr>
-          <w:rFonts w:ascii="Arial" w:eastAsia="Arial" w:hAnsi="Arial" w:cs="Arial"/>
-          <w:b/>
-          <w:bCs/>
-        </w:rPr>
-        <w:t xml:space="preserve"> WIT (atau </w:t>
-      </w:r>
-      <w:r>
-        <w:rPr>
-          <w:rFonts w:ascii="Arial" w:eastAsia="Arial" w:hAnsi="Arial" w:cs="Arial"/>
-          <w:b/>
-          <w:bCs/>
-        </w:rPr>
-        <w:t>${</w:t>
-      </w:r>
-      <w:proofErr w:type="spellStart"/>
-      <w:r>
-        <w:rPr>
-          <w:rFonts w:ascii="Arial" w:eastAsia="Arial" w:hAnsi="Arial" w:cs="Arial"/>
-          <w:b/>
-          <w:bCs/>
-        </w:rPr>
-        <w:t>jamAkhirPenawaranWIB</w:t>
-      </w:r>
-      <w:proofErr w:type="spellEnd"/>
-      <w:r>
-        <w:rPr>
-          <w:rFonts w:ascii="Arial" w:eastAsia="Arial" w:hAnsi="Arial" w:cs="Arial"/>
-          <w:b/>
-          <w:bCs/>
-        </w:rPr>
-        <w:t>}</w:t>
-      </w:r>
-      <w:r>
-        <w:rPr>
-          <w:rFonts w:ascii="Arial" w:eastAsia="Arial" w:hAnsi="Arial" w:cs="Arial"/>
-          <w:b/>
-          <w:bCs/>
-        </w:rPr>
-        <w:t>.</w:t>
-      </w:r>
-      <w:r>
-        <w:rPr>
-          <w:rFonts w:ascii="Arial" w:eastAsia="Arial" w:hAnsi="Arial" w:cs="Arial"/>
-          <w:b/>
-          <w:bCs/>
-        </w:rPr>
-        <w:t>${</w:t>
-      </w:r>
-      <w:proofErr w:type="spellStart"/>
-      <w:r>
-        <w:rPr>
-          <w:rFonts w:ascii="Arial" w:eastAsia="Arial" w:hAnsi="Arial" w:cs="Arial"/>
-          <w:b/>
-          <w:bCs/>
-        </w:rPr>
-        <w:t>menitAkhirPenawaran</w:t>
-      </w:r>
-      <w:proofErr w:type="spellEnd"/>
-      <w:r>
-        <w:rPr>
-          <w:rFonts w:ascii="Arial" w:eastAsia="Arial" w:hAnsi="Arial" w:cs="Arial"/>
-          <w:b/>
-          <w:bCs/>
-        </w:rPr>
-        <w:t>}</w:t>
-      </w:r>
-      <w:r>
-        <w:rPr>
-          <w:rFonts w:ascii="Arial" w:eastAsia="Arial" w:hAnsi="Arial" w:cs="Arial"/>
-          <w:b/>
-          <w:bCs/>
-        </w:rPr>
-        <w:t xml:space="preserve"> </w:t>
-      </w:r>
-      <w:r>
-        <w:rPr>
-          <w:rFonts w:ascii="Arial" w:eastAsia="Arial" w:hAnsi="Arial" w:cs="Arial"/>
-          <w:b/>
-          <w:bCs/>
-        </w:rPr>
-        <w:t xml:space="preserve">WIB </w:t>
-      </w:r>
-      <w:r>
-        <w:rPr>
-          <w:rFonts w:ascii="Arial" w:eastAsia="Arial" w:hAnsi="Arial" w:cs="Arial"/>
-          <w:b/>
-          <w:bCs/>
-        </w:rPr>
-        <w:t xml:space="preserve">waktu server lelang) </w:t>
       </w:r>
     </w:p>
     <w:p>
@@ -894,23 +756,17 @@
         <w:jc w:val="both"/>
         <w:rPr>
           <w:rFonts w:ascii="Arial" w:eastAsia="Arial" w:hAnsi="Arial" w:cs="Arial"/>
-          <w:b/>
-          <w:bCs/>
-        </w:rPr>
-      </w:pPr>
-      <w:r>
-        <w:rPr>
-          <w:rFonts w:ascii="Arial" w:eastAsia="Arial" w:hAnsi="Arial" w:cs="Arial"/>
-          <w:b/>
-          <w:bCs/>
-        </w:rPr>
-        <w:t>Alamat Domain</w:t>
-      </w:r>
-      <w:r>
-        <w:rPr>
-          <w:rFonts w:ascii="Arial" w:eastAsia="Arial" w:hAnsi="Arial" w:cs="Arial"/>
-          <w:b/>
-          <w:bCs/>
+        </w:rPr>
+      </w:pPr>
+      <w:r>
+        <w:rPr>
+          <w:rFonts w:ascii="Arial" w:eastAsia="Arial" w:hAnsi="Arial" w:cs="Arial"/>
+        </w:rPr>
+        <w:t>Batas Akhir Penawaran</w:t>
+      </w:r>
+      <w:r>
+        <w:rPr>
+          <w:rFonts w:ascii="Arial" w:eastAsia="Arial" w:hAnsi="Arial" w:cs="Arial"/>
         </w:rPr>
         <w:tab/>
         <w:t>:</w:t>
@@ -918,16 +774,138 @@
       <w:r>
         <w:rPr>
           <w:rFonts w:ascii="Arial" w:eastAsia="Arial" w:hAnsi="Arial" w:cs="Arial"/>
-          <w:b/>
-          <w:bCs/>
         </w:rPr>
         <w:tab/>
+        <w:t xml:space="preserve">Pukul </w:t>
+      </w:r>
+      <w:r>
+        <w:rPr>
+          <w:rFonts w:ascii="Arial" w:eastAsia="Arial" w:hAnsi="Arial" w:cs="Arial"/>
+        </w:rPr>
+        <w:t>${</w:t>
+      </w:r>
+      <w:proofErr w:type="spellStart"/>
+      <w:r>
+        <w:rPr>
+          <w:rFonts w:ascii="Arial" w:eastAsia="Arial" w:hAnsi="Arial" w:cs="Arial"/>
+        </w:rPr>
+        <w:t>jamAkhirPenawaran</w:t>
+      </w:r>
+      <w:proofErr w:type="spellEnd"/>
+      <w:r>
+        <w:rPr>
+          <w:rFonts w:ascii="Arial" w:eastAsia="Arial" w:hAnsi="Arial" w:cs="Arial"/>
+        </w:rPr>
+        <w:t>}.${</w:t>
+      </w:r>
+      <w:proofErr w:type="spellStart"/>
+      <w:r>
+        <w:rPr>
+          <w:rFonts w:ascii="Arial" w:eastAsia="Arial" w:hAnsi="Arial" w:cs="Arial"/>
+        </w:rPr>
+        <w:t>menitAkhirPenawaran</w:t>
+      </w:r>
+      <w:proofErr w:type="spellEnd"/>
+      <w:r>
+        <w:rPr>
+          <w:rFonts w:ascii="Arial" w:eastAsia="Arial" w:hAnsi="Arial" w:cs="Arial"/>
+        </w:rPr>
+        <w:t>}</w:t>
+      </w:r>
+      <w:r>
+        <w:rPr>
+          <w:rFonts w:ascii="Arial" w:eastAsia="Arial" w:hAnsi="Arial" w:cs="Arial"/>
+        </w:rPr>
+        <w:t xml:space="preserve"> WIT (atau </w:t>
+      </w:r>
+      <w:r>
+        <w:rPr>
+          <w:rFonts w:ascii="Arial" w:eastAsia="Arial" w:hAnsi="Arial" w:cs="Arial"/>
+        </w:rPr>
+        <w:t>${</w:t>
+      </w:r>
+      <w:proofErr w:type="spellStart"/>
+      <w:r>
+        <w:rPr>
+          <w:rFonts w:ascii="Arial" w:eastAsia="Arial" w:hAnsi="Arial" w:cs="Arial"/>
+        </w:rPr>
+        <w:t>jamAkhirPenawaranWIB</w:t>
+      </w:r>
+      <w:proofErr w:type="spellEnd"/>
+      <w:r>
+        <w:rPr>
+          <w:rFonts w:ascii="Arial" w:eastAsia="Arial" w:hAnsi="Arial" w:cs="Arial"/>
+        </w:rPr>
+        <w:t>}.${</w:t>
+      </w:r>
+      <w:proofErr w:type="spellStart"/>
+      <w:r>
+        <w:rPr>
+          <w:rFonts w:ascii="Arial" w:eastAsia="Arial" w:hAnsi="Arial" w:cs="Arial"/>
+        </w:rPr>
+        <w:t>menitAkhirPenawaran</w:t>
+      </w:r>
+      <w:proofErr w:type="spellEnd"/>
+      <w:r>
+        <w:rPr>
+          <w:rFonts w:ascii="Arial" w:eastAsia="Arial" w:hAnsi="Arial" w:cs="Arial"/>
+        </w:rPr>
+        <w:t>}</w:t>
+      </w:r>
+      <w:r>
+        <w:rPr>
+          <w:rFonts w:ascii="Arial" w:eastAsia="Arial" w:hAnsi="Arial" w:cs="Arial"/>
+        </w:rPr>
+        <w:t xml:space="preserve"> </w:t>
+      </w:r>
+      <w:r>
+        <w:rPr>
+          <w:rFonts w:ascii="Arial" w:eastAsia="Arial" w:hAnsi="Arial" w:cs="Arial"/>
+        </w:rPr>
+        <w:t xml:space="preserve">WIB </w:t>
+      </w:r>
+      <w:r>
+        <w:rPr>
+          <w:rFonts w:ascii="Arial" w:eastAsia="Arial" w:hAnsi="Arial" w:cs="Arial"/>
+        </w:rPr>
+        <w:t xml:space="preserve">waktu server lelang) </w:t>
+      </w:r>
+    </w:p>
+    <w:p>
+      <w:pPr>
+        <w:tabs>
+          <w:tab w:val="left" w:pos="3119"/>
+          <w:tab w:val="left" w:pos="3261"/>
+        </w:tabs>
+        <w:spacing w:line="223" w:lineRule="auto"/>
+        <w:ind w:firstLine="357"/>
+        <w:jc w:val="both"/>
+        <w:rPr>
+          <w:rFonts w:ascii="Arial" w:eastAsia="Arial" w:hAnsi="Arial" w:cs="Arial"/>
+        </w:rPr>
+      </w:pPr>
+      <w:r>
+        <w:rPr>
+          <w:rFonts w:ascii="Arial" w:eastAsia="Arial" w:hAnsi="Arial" w:cs="Arial"/>
+        </w:rPr>
+        <w:t>Alamat Domain</w:t>
+      </w:r>
+      <w:r>
+        <w:rPr>
+          <w:rFonts w:ascii="Arial" w:eastAsia="Arial" w:hAnsi="Arial" w:cs="Arial"/>
+        </w:rPr>
+        <w:tab/>
+        <w:t>:</w:t>
+      </w:r>
+      <w:r>
+        <w:rPr>
+          <w:rFonts w:ascii="Arial" w:eastAsia="Arial" w:hAnsi="Arial" w:cs="Arial"/>
+        </w:rPr>
+        <w:tab/>
       </w:r>
       <w:r>
         <w:rPr>
           <w:rFonts w:ascii="Arial" w:hAnsi="Arial" w:cs="Arial"/>
-          <w:b/>
-          <w:bCs/>
         </w:rPr>
         <w:t>www.lelang.go.id</w:t>
       </w:r>
@@ -943,23 +921,17 @@
         <w:jc w:val="both"/>
         <w:rPr>
           <w:rFonts w:ascii="Arial" w:eastAsia="Arial" w:hAnsi="Arial" w:cs="Arial"/>
-          <w:b/>
-          <w:bCs/>
-        </w:rPr>
-      </w:pPr>
-      <w:r>
-        <w:rPr>
-          <w:rFonts w:ascii="Arial" w:eastAsia="Arial" w:hAnsi="Arial" w:cs="Arial"/>
-          <w:b/>
-          <w:bCs/>
+        </w:rPr>
+      </w:pPr>
+      <w:r>
+        <w:rPr>
+          <w:rFonts w:ascii="Arial" w:eastAsia="Arial" w:hAnsi="Arial" w:cs="Arial"/>
         </w:rPr>
         <w:t xml:space="preserve">Tempat Lelang </w:t>
       </w:r>
       <w:r>
         <w:rPr>
           <w:rFonts w:ascii="Arial" w:eastAsia="Arial" w:hAnsi="Arial" w:cs="Arial"/>
-          <w:b/>
-          <w:bCs/>
         </w:rPr>
         <w:tab/>
         <w:t>:</w:t>
@@ -967,16 +939,12 @@
       <w:r>
         <w:rPr>
           <w:rFonts w:ascii="Arial" w:eastAsia="Arial" w:hAnsi="Arial" w:cs="Arial"/>
-          <w:b/>
-          <w:bCs/>
         </w:rPr>
         <w:tab/>
       </w:r>
       <w:r>
         <w:rPr>
           <w:rFonts w:ascii="Arial" w:eastAsia="Arial" w:hAnsi="Arial" w:cs="Arial"/>
-          <w:b/>
-          <w:bCs/>
         </w:rPr>
         <w:t>${lokasi}</w:t>
       </w:r>
@@ -992,23 +960,17 @@
         <w:jc w:val="both"/>
         <w:rPr>
           <w:rFonts w:ascii="Arial" w:eastAsia="Arial" w:hAnsi="Arial" w:cs="Arial"/>
-          <w:b/>
-          <w:bCs/>
-        </w:rPr>
-      </w:pPr>
-      <w:r>
-        <w:rPr>
-          <w:rFonts w:ascii="Arial" w:eastAsia="Arial" w:hAnsi="Arial" w:cs="Arial"/>
-          <w:b/>
-          <w:bCs/>
+        </w:rPr>
+      </w:pPr>
+      <w:r>
+        <w:rPr>
+          <w:rFonts w:ascii="Arial" w:eastAsia="Arial" w:hAnsi="Arial" w:cs="Arial"/>
         </w:rPr>
         <w:t>Penetapan Pemenang</w:t>
       </w:r>
       <w:r>
         <w:rPr>
           <w:rFonts w:ascii="Arial" w:eastAsia="Arial" w:hAnsi="Arial" w:cs="Arial"/>
-          <w:b/>
-          <w:bCs/>
         </w:rPr>
         <w:tab/>
         <w:t>:</w:t>
@@ -1016,8 +978,6 @@
       <w:r>
         <w:rPr>
           <w:rFonts w:ascii="Arial" w:eastAsia="Arial" w:hAnsi="Arial" w:cs="Arial"/>
-          <w:b/>
-          <w:bCs/>
         </w:rPr>
         <w:tab/>
         <w:t>Setelah batas akhir penawaran</w:t>
@@ -1062,8 +1022,6 @@
       <w:r>
         <w:rPr>
           <w:rFonts w:ascii="Arial" w:eastAsia="Arial" w:hAnsi="Arial" w:cs="Arial"/>
-          <w:b/>
-          <w:bCs/>
         </w:rPr>
         <w:t>${</w:t>
       </w:r>
@@ -1071,8 +1029,6 @@
       <w:r>
         <w:rPr>
           <w:rFonts w:ascii="Arial" w:eastAsia="Arial" w:hAnsi="Arial" w:cs="Arial"/>
-          <w:b/>
-          <w:bCs/>
         </w:rPr>
         <w:t>tanggalPengumuman</w:t>
       </w:r>
@@ -1115,8 +1071,6 @@
       <w:r>
         <w:rPr>
           <w:rFonts w:ascii="Arial" w:eastAsia="Arial" w:hAnsi="Arial" w:cs="Arial"/>
-          <w:b/>
-          <w:bCs/>
         </w:rPr>
         <w:t>paling sedikit 20% (dua puluh persen) dan paling banyak 50% (lima puluh persen)</w:t>
       </w:r>
@@ -1145,7 +1099,108 @@
         <w:rPr>
           <w:rFonts w:ascii="Arial" w:eastAsia="Arial" w:hAnsi="Arial" w:cs="Arial"/>
         </w:rPr>
-        <w:t>Apabila Saudara membatalkan pelaksanaan lelang, maka saudara memberitahukan secara tertulis pembatalan lelang dimaksud ke KPKNL dengan membayar bea lelang batal sesuai ketentuan;</w:t>
+        <w:t>Mengunggah Pengumuman Lelang pada Aplikasi Lelang sesuai ketentuan</w:t>
+      </w:r>
+      <w:r>
+        <w:rPr>
+          <w:rFonts w:ascii="Arial" w:eastAsia="Arial" w:hAnsi="Arial" w:cs="Arial"/>
+        </w:rPr>
+        <w:t>.</w:t>
+      </w:r>
+    </w:p>
+    <w:p>
+      <w:pPr>
+        <w:pStyle w:val="ListParagraph"/>
+        <w:numPr>
+          <w:ilvl w:val="0"/>
+          <w:numId w:val="2"/>
+        </w:numPr>
+        <w:spacing w:line="223" w:lineRule="auto"/>
+        <w:ind w:left="357" w:hanging="357"/>
+        <w:jc w:val="both"/>
+        <w:rPr>
+          <w:rFonts w:ascii="Arial" w:eastAsia="Arial" w:hAnsi="Arial" w:cs="Arial"/>
+        </w:rPr>
+      </w:pPr>
+      <w:r>
+        <w:rPr>
+          <w:rFonts w:ascii="Arial" w:eastAsia="Arial" w:hAnsi="Arial" w:cs="Arial"/>
+        </w:rPr>
+        <w:t xml:space="preserve">Memberitahukan secara tertulis rencana pelaksanaan lelang kepada </w:t>
+      </w:r>
+      <w:proofErr w:type="spellStart"/>
+      <w:r>
+        <w:rPr>
+          <w:rFonts w:ascii="Arial" w:eastAsia="Arial" w:hAnsi="Arial" w:cs="Arial"/>
+        </w:rPr>
+        <w:t>Debitor</w:t>
+      </w:r>
+      <w:proofErr w:type="spellEnd"/>
+      <w:r>
+        <w:rPr>
+          <w:rFonts w:ascii="Arial" w:eastAsia="Arial" w:hAnsi="Arial" w:cs="Arial"/>
+        </w:rPr>
+        <w:t xml:space="preserve"> / Tereksekusi dalam hal jenis lelang eksekusi</w:t>
+      </w:r>
+      <w:r>
+        <w:rPr>
+          <w:rFonts w:ascii="Arial" w:eastAsia="Arial" w:hAnsi="Arial" w:cs="Arial"/>
+        </w:rPr>
+        <w:t>.</w:t>
+      </w:r>
+    </w:p>
+    <w:p>
+      <w:pPr>
+        <w:pStyle w:val="ListParagraph"/>
+        <w:numPr>
+          <w:ilvl w:val="0"/>
+          <w:numId w:val="2"/>
+        </w:numPr>
+        <w:spacing w:line="223" w:lineRule="auto"/>
+        <w:ind w:left="357" w:hanging="357"/>
+        <w:jc w:val="both"/>
+        <w:rPr>
+          <w:rFonts w:ascii="Arial" w:eastAsia="Arial" w:hAnsi="Arial" w:cs="Arial"/>
+        </w:rPr>
+      </w:pPr>
+      <w:r>
+        <w:rPr>
+          <w:rFonts w:ascii="Arial" w:eastAsia="Arial" w:hAnsi="Arial" w:cs="Arial"/>
+        </w:rPr>
+        <w:t>Membawa dan memperlihatkan asli dokumen kepemilikan objek lelang pada saat pelaksanaan lelang</w:t>
+      </w:r>
+      <w:r>
+        <w:rPr>
+          <w:rFonts w:ascii="Arial" w:eastAsia="Arial" w:hAnsi="Arial" w:cs="Arial"/>
+        </w:rPr>
+        <w:t>.</w:t>
+      </w:r>
+    </w:p>
+    <w:p>
+      <w:pPr>
+        <w:pStyle w:val="ListParagraph"/>
+        <w:numPr>
+          <w:ilvl w:val="0"/>
+          <w:numId w:val="2"/>
+        </w:numPr>
+        <w:spacing w:line="223" w:lineRule="auto"/>
+        <w:ind w:left="357" w:hanging="357"/>
+        <w:jc w:val="both"/>
+        <w:rPr>
+          <w:rFonts w:ascii="Arial" w:eastAsia="Arial" w:hAnsi="Arial" w:cs="Arial"/>
+        </w:rPr>
+      </w:pPr>
+      <w:r>
+        <w:rPr>
+          <w:rFonts w:ascii="Arial" w:eastAsia="Arial" w:hAnsi="Arial" w:cs="Arial"/>
+        </w:rPr>
+        <w:t>Apabila Saudara membatalkan pelaksanaan lelang, maka saudara memberitahukan secara tertulis pembatalan lelang dimaksud ke KPKNL dengan membayar bea lelang batal sesuai ketentuan</w:t>
+      </w:r>
+      <w:r>
+        <w:rPr>
+          <w:rFonts w:ascii="Arial" w:eastAsia="Arial" w:hAnsi="Arial" w:cs="Arial"/>
+        </w:rPr>
+        <w:t>.</w:t>
       </w:r>
     </w:p>
     <w:p>
@@ -1501,6 +1556,26 @@
               <w:rPr>
                 <w:rFonts w:ascii="Arial" w:eastAsia="Arial" w:hAnsi="Arial" w:cs="Arial"/>
               </w:rPr>
+              <w:t>Kepala Kantor Wilayah DJKN Suluttenggomalut</w:t>
+            </w:r>
+          </w:p>
+          <w:p>
+            <w:pPr>
+              <w:pStyle w:val="ListParagraph"/>
+              <w:numPr>
+                <w:ilvl w:val="0"/>
+                <w:numId w:val="3"/>
+              </w:numPr>
+              <w:ind w:left="357" w:hanging="357"/>
+              <w:rPr>
+                <w:rFonts w:ascii="Arial" w:eastAsia="Arial" w:hAnsi="Arial" w:cs="Arial"/>
+              </w:rPr>
+            </w:pPr>
+            <w:r>
+              <w:rPr>
+                <w:rFonts w:ascii="Arial" w:eastAsia="Arial" w:hAnsi="Arial" w:cs="Arial"/>
+              </w:rPr>
+              <w:lastRenderedPageBreak/>
               <w:t>Kepala Subbagian Umum</w:t>
             </w:r>
           </w:p>
@@ -1520,7 +1595,69 @@
               <w:rPr>
                 <w:rFonts w:ascii="Arial" w:eastAsia="Arial" w:hAnsi="Arial" w:cs="Arial"/>
               </w:rPr>
+              <w:t>Kepala Seksi Hukum dan Informasi</w:t>
+            </w:r>
+          </w:p>
+          <w:p>
+            <w:pPr>
+              <w:pStyle w:val="ListParagraph"/>
+              <w:numPr>
+                <w:ilvl w:val="0"/>
+                <w:numId w:val="3"/>
+              </w:numPr>
+              <w:ind w:left="357" w:hanging="357"/>
+              <w:rPr>
+                <w:rFonts w:ascii="Arial" w:eastAsia="Arial" w:hAnsi="Arial" w:cs="Arial"/>
+              </w:rPr>
+            </w:pPr>
+            <w:r>
+              <w:rPr>
+                <w:rFonts w:ascii="Arial" w:eastAsia="Arial" w:hAnsi="Arial" w:cs="Arial"/>
+              </w:rPr>
               <w:t>Kepala Seksi Kepatuhan Internal</w:t>
+            </w:r>
+          </w:p>
+          <w:p>
+            <w:pPr>
+              <w:pStyle w:val="ListParagraph"/>
+              <w:numPr>
+                <w:ilvl w:val="0"/>
+                <w:numId w:val="3"/>
+              </w:numPr>
+              <w:ind w:left="357" w:hanging="357"/>
+              <w:rPr>
+                <w:rFonts w:ascii="Arial" w:eastAsia="Arial" w:hAnsi="Arial" w:cs="Arial"/>
+              </w:rPr>
+            </w:pPr>
+            <w:r>
+              <w:rPr>
+                <w:rFonts w:ascii="Arial" w:eastAsia="Arial" w:hAnsi="Arial" w:cs="Arial"/>
+              </w:rPr>
+              <w:t>${jabata</w:t>
+            </w:r>
+            <w:r>
+              <w:rPr>
+                <w:rFonts w:ascii="Arial" w:eastAsia="Arial" w:hAnsi="Arial" w:cs="Arial"/>
+              </w:rPr>
+              <w:t>n</w:t>
+            </w:r>
+            <w:r>
+              <w:rPr>
+                <w:rFonts w:ascii="Arial" w:eastAsia="Arial" w:hAnsi="Arial" w:cs="Arial"/>
+              </w:rPr>
+              <w:t>} - ${</w:t>
+            </w:r>
+            <w:r>
+              <w:rPr>
+                <w:rFonts w:ascii="Arial" w:eastAsia="Arial" w:hAnsi="Arial" w:cs="Arial"/>
+              </w:rPr>
+              <w:t>pelelang</w:t>
+            </w:r>
+            <w:r>
+              <w:rPr>
+                <w:rFonts w:ascii="Arial" w:eastAsia="Arial" w:hAnsi="Arial" w:cs="Arial"/>
+              </w:rPr>
+              <w:t>}</w:t>
             </w:r>
           </w:p>
         </w:tc>
@@ -1537,6 +1674,7 @@
         <w:rPr>
           <w:noProof/>
         </w:rPr>
+        <w:lastRenderedPageBreak/>
         <w:drawing>
           <wp:inline distT="0" distB="0" distL="0" distR="0" wp14:anchorId="2B709539" wp14:editId="49B150F2">
             <wp:extent cx="5339574" cy="800100"/>

</xml_diff>